<commit_message>
Update NCTU DB HW4 20210612
</commit_message>
<xml_diff>
--- a/Introduction to Database Systems/NCTU/HW4/report.docx
+++ b/Introduction to Database Systems/NCTU/HW4/report.docx
@@ -76,7 +76,7 @@
       <w:pPr>
         <w:spacing w:line="0" w:lineRule="atLeast"/>
         <w:rPr>
-          <w:rFonts w:ascii="微軟正黑體" w:eastAsia="微軟正黑體" w:hAnsi="微軟正黑體" w:hint="eastAsia"/>
+          <w:rFonts w:ascii="微軟正黑體" w:eastAsia="微軟正黑體" w:hAnsi="微軟正黑體"/>
         </w:rPr>
       </w:pPr>
       <w:r>
@@ -163,13 +163,7 @@
         <w:rPr>
           <w:rFonts w:ascii="微軟正黑體" w:eastAsia="微軟正黑體" w:hAnsi="微軟正黑體" w:hint="eastAsia"/>
         </w:rPr>
-        <w:t>速度慢許多</w:t>
-      </w:r>
-      <w:r>
-        <w:rPr>
-          <w:rFonts w:ascii="微軟正黑體" w:eastAsia="微軟正黑體" w:hAnsi="微軟正黑體" w:hint="eastAsia"/>
-        </w:rPr>
-        <w:t>，</w:t>
+        <w:t>速度慢許多，</w:t>
       </w:r>
       <w:r>
         <w:rPr>
@@ -217,7 +211,19 @@
         <w:rPr>
           <w:rFonts w:ascii="微軟正黑體" w:eastAsia="微軟正黑體" w:hAnsi="微軟正黑體" w:hint="eastAsia"/>
         </w:rPr>
-        <w:t>一次能掌握一單位</w:t>
+        <w:t>一次</w:t>
+      </w:r>
+      <w:r>
+        <w:rPr>
+          <w:rFonts w:ascii="微軟正黑體" w:eastAsia="微軟正黑體" w:hAnsi="微軟正黑體" w:hint="eastAsia"/>
+        </w:rPr>
+        <w:t>只</w:t>
+      </w:r>
+      <w:r>
+        <w:rPr>
+          <w:rFonts w:ascii="微軟正黑體" w:eastAsia="微軟正黑體" w:hAnsi="微軟正黑體" w:hint="eastAsia"/>
+        </w:rPr>
+        <w:t>能掌握一單位</w:t>
       </w:r>
       <w:r>
         <w:rPr>
@@ -724,6 +730,7 @@
       <w:r>
         <w:rPr>
           <w:rFonts w:ascii="微軟正黑體" w:eastAsia="微軟正黑體" w:hAnsi="微軟正黑體"/>
+          <w:noProof/>
         </w:rPr>
         <w:drawing>
           <wp:inline distT="0" distB="0" distL="0" distR="0" wp14:anchorId="0FD0FFF9" wp14:editId="0B68B2E4">
@@ -837,7 +844,7 @@
         <w:spacing w:line="0" w:lineRule="atLeast"/>
         <w:jc w:val="both"/>
         <w:rPr>
-          <w:rFonts w:ascii="微軟正黑體" w:eastAsia="微軟正黑體" w:hAnsi="微軟正黑體" w:hint="eastAsia"/>
+          <w:rFonts w:ascii="微軟正黑體" w:eastAsia="微軟正黑體" w:hAnsi="微軟正黑體"/>
         </w:rPr>
       </w:pPr>
       <w:r>
@@ -1320,7 +1327,7 @@
         <w:spacing w:line="0" w:lineRule="atLeast"/>
         <w:jc w:val="both"/>
         <w:rPr>
-          <w:rFonts w:ascii="微軟正黑體" w:eastAsia="微軟正黑體" w:hAnsi="微軟正黑體" w:hint="eastAsia"/>
+          <w:rFonts w:ascii="微軟正黑體" w:eastAsia="微軟正黑體" w:hAnsi="微軟正黑體"/>
         </w:rPr>
       </w:pPr>
       <w:r>
@@ -1531,7 +1538,313 @@
         <w:rPr>
           <w:rFonts w:ascii="微軟正黑體" w:eastAsia="微軟正黑體" w:hAnsi="微軟正黑體"/>
         </w:rPr>
-        <w:t>parent</w:t>
+        <w:t xml:space="preserve">parent </w:t>
+      </w:r>
+      <w:r>
+        <w:rPr>
+          <w:rFonts w:ascii="微軟正黑體" w:eastAsia="微軟正黑體" w:hAnsi="微軟正黑體"/>
+        </w:rPr>
+        <w:t>node</w:t>
+      </w:r>
+      <w:r>
+        <w:rPr>
+          <w:rFonts w:ascii="微軟正黑體" w:eastAsia="微軟正黑體" w:hAnsi="微軟正黑體" w:hint="eastAsia"/>
+        </w:rPr>
+        <w:t>，在進行</w:t>
+      </w:r>
+      <w:r>
+        <w:rPr>
+          <w:rFonts w:ascii="微軟正黑體" w:eastAsia="微軟正黑體" w:hAnsi="微軟正黑體"/>
+        </w:rPr>
+        <w:t>node split</w:t>
+      </w:r>
+      <w:r>
+        <w:rPr>
+          <w:rFonts w:ascii="微軟正黑體" w:eastAsia="微軟正黑體" w:hAnsi="微軟正黑體" w:hint="eastAsia"/>
+        </w:rPr>
+        <w:t>產生</w:t>
+      </w:r>
+      <w:r>
+        <w:rPr>
+          <w:rFonts w:ascii="微軟正黑體" w:eastAsia="微軟正黑體" w:hAnsi="微軟正黑體"/>
+        </w:rPr>
+        <w:t>non-leaf</w:t>
+      </w:r>
+      <w:r>
+        <w:rPr>
+          <w:rFonts w:ascii="微軟正黑體" w:eastAsia="微軟正黑體" w:hAnsi="微軟正黑體" w:hint="eastAsia"/>
+        </w:rPr>
+        <w:t>時操作更方便；</w:t>
+      </w:r>
+      <w:r>
+        <w:rPr>
+          <w:rFonts w:ascii="微軟正黑體" w:eastAsia="微軟正黑體" w:hAnsi="微軟正黑體"/>
+        </w:rPr>
+        <w:t>next</w:t>
+      </w:r>
+      <w:r>
+        <w:rPr>
+          <w:rFonts w:ascii="微軟正黑體" w:eastAsia="微軟正黑體" w:hAnsi="微軟正黑體" w:hint="eastAsia"/>
+        </w:rPr>
+        <w:t>只</w:t>
+      </w:r>
+      <w:r>
+        <w:rPr>
+          <w:rFonts w:ascii="微軟正黑體" w:eastAsia="微軟正黑體" w:hAnsi="微軟正黑體" w:hint="eastAsia"/>
+        </w:rPr>
+        <w:t>在</w:t>
+      </w:r>
+      <w:r>
+        <w:rPr>
+          <w:rFonts w:ascii="微軟正黑體" w:eastAsia="微軟正黑體" w:hAnsi="微軟正黑體"/>
+        </w:rPr>
+        <w:t>leaf node</w:t>
+      </w:r>
+      <w:r>
+        <w:rPr>
+          <w:rFonts w:ascii="微軟正黑體" w:eastAsia="微軟正黑體" w:hAnsi="微軟正黑體" w:hint="eastAsia"/>
+        </w:rPr>
+        <w:t>使用，指向下一個</w:t>
+      </w:r>
+      <w:r>
+        <w:rPr>
+          <w:rFonts w:ascii="微軟正黑體" w:eastAsia="微軟正黑體" w:hAnsi="微軟正黑體"/>
+        </w:rPr>
+        <w:t>leaf node</w:t>
+      </w:r>
+      <w:r>
+        <w:rPr>
+          <w:rFonts w:ascii="微軟正黑體" w:eastAsia="微軟正黑體" w:hAnsi="微軟正黑體" w:hint="eastAsia"/>
+        </w:rPr>
+        <w:t>；</w:t>
+      </w:r>
+      <w:r>
+        <w:rPr>
+          <w:rFonts w:ascii="微軟正黑體" w:eastAsia="微軟正黑體" w:hAnsi="微軟正黑體"/>
+        </w:rPr>
+        <w:t>children</w:t>
+      </w:r>
+      <w:r>
+        <w:rPr>
+          <w:rFonts w:ascii="微軟正黑體" w:eastAsia="微軟正黑體" w:hAnsi="微軟正黑體" w:hint="eastAsia"/>
+        </w:rPr>
+        <w:t>指向</w:t>
+      </w:r>
+      <w:r>
+        <w:rPr>
+          <w:rFonts w:ascii="微軟正黑體" w:eastAsia="微軟正黑體" w:hAnsi="微軟正黑體"/>
+        </w:rPr>
+        <w:t>Node pointer array</w:t>
+      </w:r>
+      <w:r>
+        <w:rPr>
+          <w:rFonts w:ascii="微軟正黑體" w:eastAsia="微軟正黑體" w:hAnsi="微軟正黑體" w:hint="eastAsia"/>
+        </w:rPr>
+        <w:t>，用於</w:t>
+      </w:r>
+      <w:r>
+        <w:rPr>
+          <w:rFonts w:ascii="微軟正黑體" w:eastAsia="微軟正黑體" w:hAnsi="微軟正黑體"/>
+        </w:rPr>
+        <w:t>non-leaf node</w:t>
+      </w:r>
+      <w:r>
+        <w:rPr>
+          <w:rFonts w:ascii="微軟正黑體" w:eastAsia="微軟正黑體" w:hAnsi="微軟正黑體" w:hint="eastAsia"/>
+        </w:rPr>
+        <w:t>，</w:t>
+      </w:r>
+      <w:r>
+        <w:rPr>
+          <w:rFonts w:ascii="微軟正黑體" w:eastAsia="微軟正黑體" w:hAnsi="微軟正黑體"/>
+        </w:rPr>
+        <w:t>array</w:t>
+      </w:r>
+      <w:r>
+        <w:rPr>
+          <w:rFonts w:ascii="微軟正黑體" w:eastAsia="微軟正黑體" w:hAnsi="微軟正黑體" w:hint="eastAsia"/>
+        </w:rPr>
+        <w:t>中的</w:t>
+      </w:r>
+      <w:r>
+        <w:rPr>
+          <w:rFonts w:ascii="微軟正黑體" w:eastAsia="微軟正黑體" w:hAnsi="微軟正黑體"/>
+        </w:rPr>
+        <w:t xml:space="preserve">Node </w:t>
+      </w:r>
+      <w:r>
+        <w:rPr>
+          <w:rFonts w:ascii="微軟正黑體" w:eastAsia="微軟正黑體" w:hAnsi="微軟正黑體" w:hint="eastAsia"/>
+        </w:rPr>
+        <w:t>p</w:t>
+      </w:r>
+      <w:r>
+        <w:rPr>
+          <w:rFonts w:ascii="微軟正黑體" w:eastAsia="微軟正黑體" w:hAnsi="微軟正黑體"/>
+        </w:rPr>
+        <w:t>ointer</w:t>
+      </w:r>
+      <w:r>
+        <w:rPr>
+          <w:rFonts w:ascii="微軟正黑體" w:eastAsia="微軟正黑體" w:hAnsi="微軟正黑體" w:hint="eastAsia"/>
+        </w:rPr>
+        <w:t>則指向</w:t>
+      </w:r>
+      <w:r>
+        <w:rPr>
+          <w:rFonts w:ascii="微軟正黑體" w:eastAsia="微軟正黑體" w:hAnsi="微軟正黑體"/>
+        </w:rPr>
+        <w:t>child node</w:t>
+      </w:r>
+      <w:r>
+        <w:rPr>
+          <w:rFonts w:ascii="微軟正黑體" w:eastAsia="微軟正黑體" w:hAnsi="微軟正黑體" w:hint="eastAsia"/>
+        </w:rPr>
+        <w:t>；下圖中右側為</w:t>
+      </w:r>
+      <w:r>
+        <w:rPr>
+          <w:rFonts w:ascii="微軟正黑體" w:eastAsia="微軟正黑體" w:hAnsi="微軟正黑體"/>
+        </w:rPr>
+        <w:t xml:space="preserve">struct </w:t>
+      </w:r>
+      <w:r>
+        <w:rPr>
+          <w:rFonts w:ascii="微軟正黑體" w:eastAsia="微軟正黑體" w:hAnsi="微軟正黑體" w:hint="eastAsia"/>
+        </w:rPr>
+        <w:t>N</w:t>
+      </w:r>
+      <w:r>
+        <w:rPr>
+          <w:rFonts w:ascii="微軟正黑體" w:eastAsia="微軟正黑體" w:hAnsi="微軟正黑體"/>
+        </w:rPr>
+        <w:t>ode</w:t>
+      </w:r>
+      <w:r>
+        <w:rPr>
+          <w:rFonts w:ascii="微軟正黑體" w:eastAsia="微軟正黑體" w:hAnsi="微軟正黑體" w:hint="eastAsia"/>
+        </w:rPr>
+        <w:t>的</w:t>
+      </w:r>
+      <w:r>
+        <w:rPr>
+          <w:rFonts w:ascii="微軟正黑體" w:eastAsia="微軟正黑體" w:hAnsi="微軟正黑體"/>
+        </w:rPr>
+        <w:t>constructor</w:t>
+      </w:r>
+      <w:r>
+        <w:rPr>
+          <w:rFonts w:ascii="微軟正黑體" w:eastAsia="微軟正黑體" w:hAnsi="微軟正黑體" w:hint="eastAsia"/>
+        </w:rPr>
+        <w:t>，傳入參數為</w:t>
+      </w:r>
+      <w:r>
+        <w:rPr>
+          <w:rFonts w:ascii="微軟正黑體" w:eastAsia="微軟正黑體" w:hAnsi="微軟正黑體"/>
+        </w:rPr>
+        <w:t>degree</w:t>
+      </w:r>
+      <w:r>
+        <w:rPr>
+          <w:rFonts w:ascii="微軟正黑體" w:eastAsia="微軟正黑體" w:hAnsi="微軟正黑體" w:hint="eastAsia"/>
+        </w:rPr>
+        <w:t>，在</w:t>
+      </w:r>
+      <w:r>
+        <w:rPr>
+          <w:rFonts w:ascii="微軟正黑體" w:eastAsia="微軟正黑體" w:hAnsi="微軟正黑體"/>
+        </w:rPr>
+        <w:t>Node</w:t>
+      </w:r>
+      <w:r>
+        <w:rPr>
+          <w:rFonts w:ascii="微軟正黑體" w:eastAsia="微軟正黑體" w:hAnsi="微軟正黑體" w:hint="eastAsia"/>
+        </w:rPr>
+        <w:t>生成時會指定最多只能放</w:t>
+      </w:r>
+      <w:r>
+        <w:rPr>
+          <w:rFonts w:ascii="微軟正黑體" w:eastAsia="微軟正黑體" w:hAnsi="微軟正黑體"/>
+        </w:rPr>
+        <w:t>degree – 1</w:t>
+      </w:r>
+      <w:r>
+        <w:rPr>
+          <w:rFonts w:ascii="微軟正黑體" w:eastAsia="微軟正黑體" w:hAnsi="微軟正黑體" w:hint="eastAsia"/>
+        </w:rPr>
+        <w:t>個k</w:t>
+      </w:r>
+      <w:r>
+        <w:rPr>
+          <w:rFonts w:ascii="微軟正黑體" w:eastAsia="微軟正黑體" w:hAnsi="微軟正黑體"/>
+        </w:rPr>
+        <w:t>ey</w:t>
+      </w:r>
+      <w:r>
+        <w:rPr>
+          <w:rFonts w:ascii="微軟正黑體" w:eastAsia="微軟正黑體" w:hAnsi="微軟正黑體" w:hint="eastAsia"/>
+        </w:rPr>
+        <w:t>和</w:t>
+      </w:r>
+      <w:r>
+        <w:rPr>
+          <w:rFonts w:ascii="微軟正黑體" w:eastAsia="微軟正黑體" w:hAnsi="微軟正黑體"/>
+        </w:rPr>
+        <w:t>degree</w:t>
+      </w:r>
+      <w:r>
+        <w:rPr>
+          <w:rFonts w:ascii="微軟正黑體" w:eastAsia="微軟正黑體" w:hAnsi="微軟正黑體" w:hint="eastAsia"/>
+        </w:rPr>
+        <w:t>個</w:t>
+      </w:r>
+      <w:r>
+        <w:rPr>
+          <w:rFonts w:ascii="微軟正黑體" w:eastAsia="微軟正黑體" w:hAnsi="微軟正黑體"/>
+        </w:rPr>
+        <w:t>child node</w:t>
+      </w:r>
+      <w:r>
+        <w:rPr>
+          <w:rFonts w:ascii="微軟正黑體" w:eastAsia="微軟正黑體" w:hAnsi="微軟正黑體" w:hint="eastAsia"/>
+        </w:rPr>
+        <w:t>；初始狀態還沒放入</w:t>
+      </w:r>
+      <w:r>
+        <w:rPr>
+          <w:rFonts w:ascii="微軟正黑體" w:eastAsia="微軟正黑體" w:hAnsi="微軟正黑體"/>
+        </w:rPr>
+        <w:t>key</w:t>
+      </w:r>
+      <w:r>
+        <w:rPr>
+          <w:rFonts w:ascii="微軟正黑體" w:eastAsia="微軟正黑體" w:hAnsi="微軟正黑體" w:hint="eastAsia"/>
+        </w:rPr>
+        <w:t>，因此</w:t>
+      </w:r>
+      <w:r>
+        <w:rPr>
+          <w:rFonts w:ascii="微軟正黑體" w:eastAsia="微軟正黑體" w:hAnsi="微軟正黑體"/>
+        </w:rPr>
+        <w:t>nodeSize = 0</w:t>
+      </w:r>
+      <w:r>
+        <w:rPr>
+          <w:rFonts w:ascii="微軟正黑體" w:eastAsia="微軟正黑體" w:hAnsi="微軟正黑體" w:hint="eastAsia"/>
+        </w:rPr>
+        <w:t>，在放入</w:t>
+      </w:r>
+      <w:r>
+        <w:rPr>
+          <w:rFonts w:ascii="微軟正黑體" w:eastAsia="微軟正黑體" w:hAnsi="微軟正黑體"/>
+        </w:rPr>
+        <w:t>key</w:t>
+      </w:r>
+      <w:r>
+        <w:rPr>
+          <w:rFonts w:ascii="微軟正黑體" w:eastAsia="微軟正黑體" w:hAnsi="微軟正黑體" w:hint="eastAsia"/>
+        </w:rPr>
+        <w:t>後，</w:t>
       </w:r>
       <w:r>
         <w:rPr>
@@ -1543,103 +1856,31 @@
         <w:rPr>
           <w:rFonts w:ascii="微軟正黑體" w:eastAsia="微軟正黑體" w:hAnsi="微軟正黑體"/>
         </w:rPr>
-        <w:t>node</w:t>
-      </w:r>
-      <w:r>
-        <w:rPr>
-          <w:rFonts w:ascii="微軟正黑體" w:eastAsia="微軟正黑體" w:hAnsi="微軟正黑體" w:hint="eastAsia"/>
-        </w:rPr>
-        <w:t>，在進行</w:t>
-      </w:r>
-      <w:r>
-        <w:rPr>
-          <w:rFonts w:ascii="微軟正黑體" w:eastAsia="微軟正黑體" w:hAnsi="微軟正黑體"/>
-        </w:rPr>
-        <w:t>node split</w:t>
-      </w:r>
-      <w:r>
-        <w:rPr>
-          <w:rFonts w:ascii="微軟正黑體" w:eastAsia="微軟正黑體" w:hAnsi="微軟正黑體" w:hint="eastAsia"/>
-        </w:rPr>
-        <w:t>產生</w:t>
-      </w:r>
-      <w:r>
-        <w:rPr>
-          <w:rFonts w:ascii="微軟正黑體" w:eastAsia="微軟正黑體" w:hAnsi="微軟正黑體"/>
-        </w:rPr>
-        <w:t>non-leaf</w:t>
-      </w:r>
-      <w:r>
-        <w:rPr>
-          <w:rFonts w:ascii="微軟正黑體" w:eastAsia="微軟正黑體" w:hAnsi="微軟正黑體" w:hint="eastAsia"/>
-        </w:rPr>
-        <w:t>時操作更方便；</w:t>
-      </w:r>
-      <w:r>
-        <w:rPr>
-          <w:rFonts w:ascii="微軟正黑體" w:eastAsia="微軟正黑體" w:hAnsi="微軟正黑體"/>
-        </w:rPr>
-        <w:t>next</w:t>
-      </w:r>
-      <w:r>
-        <w:rPr>
-          <w:rFonts w:ascii="微軟正黑體" w:eastAsia="微軟正黑體" w:hAnsi="微軟正黑體" w:hint="eastAsia"/>
-        </w:rPr>
-        <w:t>只</w:t>
-      </w:r>
-      <w:r>
-        <w:rPr>
-          <w:rFonts w:ascii="微軟正黑體" w:eastAsia="微軟正黑體" w:hAnsi="微軟正黑體" w:hint="eastAsia"/>
-        </w:rPr>
-        <w:t>在</w:t>
-      </w:r>
-      <w:r>
-        <w:rPr>
-          <w:rFonts w:ascii="微軟正黑體" w:eastAsia="微軟正黑體" w:hAnsi="微軟正黑體"/>
-        </w:rPr>
-        <w:t>leaf node</w:t>
-      </w:r>
-      <w:r>
-        <w:rPr>
-          <w:rFonts w:ascii="微軟正黑體" w:eastAsia="微軟正黑體" w:hAnsi="微軟正黑體" w:hint="eastAsia"/>
-        </w:rPr>
-        <w:t>使用，指向下一個</w:t>
-      </w:r>
-      <w:r>
-        <w:rPr>
-          <w:rFonts w:ascii="微軟正黑體" w:eastAsia="微軟正黑體" w:hAnsi="微軟正黑體"/>
-        </w:rPr>
-        <w:t>leaf node</w:t>
-      </w:r>
-      <w:r>
-        <w:rPr>
-          <w:rFonts w:ascii="微軟正黑體" w:eastAsia="微軟正黑體" w:hAnsi="微軟正黑體" w:hint="eastAsia"/>
-        </w:rPr>
-        <w:t>；</w:t>
-      </w:r>
-      <w:r>
-        <w:rPr>
-          <w:rFonts w:ascii="微軟正黑體" w:eastAsia="微軟正黑體" w:hAnsi="微軟正黑體"/>
-        </w:rPr>
-        <w:t>children</w:t>
-      </w:r>
-      <w:r>
-        <w:rPr>
-          <w:rFonts w:ascii="微軟正黑體" w:eastAsia="微軟正黑體" w:hAnsi="微軟正黑體" w:hint="eastAsia"/>
-        </w:rPr>
-        <w:t>指向</w:t>
-      </w:r>
-      <w:r>
-        <w:rPr>
-          <w:rFonts w:ascii="微軟正黑體" w:eastAsia="微軟正黑體" w:hAnsi="微軟正黑體"/>
-        </w:rPr>
-        <w:t>Node pointer array</w:t>
-      </w:r>
-      <w:r>
-        <w:rPr>
-          <w:rFonts w:ascii="微軟正黑體" w:eastAsia="微軟正黑體" w:hAnsi="微軟正黑體" w:hint="eastAsia"/>
-        </w:rPr>
-        <w:t>，用於</w:t>
+        <w:t>key</w:t>
+      </w:r>
+      <w:r>
+        <w:rPr>
+          <w:rFonts w:ascii="微軟正黑體" w:eastAsia="微軟正黑體" w:hAnsi="微軟正黑體" w:hint="eastAsia"/>
+        </w:rPr>
+        <w:t>的數量為</w:t>
+      </w:r>
+      <w:r>
+        <w:rPr>
+          <w:rFonts w:ascii="微軟正黑體" w:eastAsia="微軟正黑體" w:hAnsi="微軟正黑體"/>
+        </w:rPr>
+        <w:t>nodeSize</w:t>
+      </w:r>
+      <w:r>
+        <w:rPr>
+          <w:rFonts w:ascii="微軟正黑體" w:eastAsia="微軟正黑體" w:hAnsi="微軟正黑體" w:hint="eastAsia"/>
+        </w:rPr>
+        <w:t>，</w:t>
+      </w:r>
+      <w:r>
+        <w:rPr>
+          <w:rFonts w:ascii="微軟正黑體" w:eastAsia="微軟正黑體" w:hAnsi="微軟正黑體" w:hint="eastAsia"/>
+        </w:rPr>
+        <w:t>如果是</w:t>
       </w:r>
       <w:r>
         <w:rPr>
@@ -1655,219 +1896,9 @@
       </w:r>
       <w:r>
         <w:rPr>
-          <w:rFonts w:ascii="微軟正黑體" w:eastAsia="微軟正黑體" w:hAnsi="微軟正黑體"/>
-        </w:rPr>
-        <w:t>array</w:t>
-      </w:r>
-      <w:r>
-        <w:rPr>
-          <w:rFonts w:ascii="微軟正黑體" w:eastAsia="微軟正黑體" w:hAnsi="微軟正黑體" w:hint="eastAsia"/>
-        </w:rPr>
-        <w:t>中的</w:t>
-      </w:r>
-      <w:r>
-        <w:rPr>
-          <w:rFonts w:ascii="微軟正黑體" w:eastAsia="微軟正黑體" w:hAnsi="微軟正黑體"/>
-        </w:rPr>
-        <w:t xml:space="preserve">Node </w:t>
-      </w:r>
-      <w:r>
-        <w:rPr>
-          <w:rFonts w:ascii="微軟正黑體" w:eastAsia="微軟正黑體" w:hAnsi="微軟正黑體" w:hint="eastAsia"/>
-        </w:rPr>
-        <w:t>p</w:t>
-      </w:r>
-      <w:r>
-        <w:rPr>
-          <w:rFonts w:ascii="微軟正黑體" w:eastAsia="微軟正黑體" w:hAnsi="微軟正黑體"/>
-        </w:rPr>
-        <w:t>ointer</w:t>
-      </w:r>
-      <w:r>
-        <w:rPr>
-          <w:rFonts w:ascii="微軟正黑體" w:eastAsia="微軟正黑體" w:hAnsi="微軟正黑體" w:hint="eastAsia"/>
-        </w:rPr>
-        <w:t>則指向</w:t>
-      </w:r>
-      <w:r>
-        <w:rPr>
-          <w:rFonts w:ascii="微軟正黑體" w:eastAsia="微軟正黑體" w:hAnsi="微軟正黑體"/>
-        </w:rPr>
-        <w:t>child node</w:t>
-      </w:r>
-      <w:r>
-        <w:rPr>
-          <w:rFonts w:ascii="微軟正黑體" w:eastAsia="微軟正黑體" w:hAnsi="微軟正黑體" w:hint="eastAsia"/>
-        </w:rPr>
-        <w:t>；下圖中右側為</w:t>
-      </w:r>
-      <w:r>
-        <w:rPr>
-          <w:rFonts w:ascii="微軟正黑體" w:eastAsia="微軟正黑體" w:hAnsi="微軟正黑體"/>
-        </w:rPr>
-        <w:t>Node</w:t>
-      </w:r>
-      <w:r>
-        <w:rPr>
-          <w:rFonts w:ascii="微軟正黑體" w:eastAsia="微軟正黑體" w:hAnsi="微軟正黑體" w:hint="eastAsia"/>
-        </w:rPr>
-        <w:t>的</w:t>
-      </w:r>
-      <w:r>
-        <w:rPr>
-          <w:rFonts w:ascii="微軟正黑體" w:eastAsia="微軟正黑體" w:hAnsi="微軟正黑體"/>
-        </w:rPr>
-        <w:t>constructor</w:t>
-      </w:r>
-      <w:r>
-        <w:rPr>
-          <w:rFonts w:ascii="微軟正黑體" w:eastAsia="微軟正黑體" w:hAnsi="微軟正黑體" w:hint="eastAsia"/>
-        </w:rPr>
-        <w:t>，傳入參數為</w:t>
-      </w:r>
-      <w:r>
-        <w:rPr>
-          <w:rFonts w:ascii="微軟正黑體" w:eastAsia="微軟正黑體" w:hAnsi="微軟正黑體"/>
-        </w:rPr>
-        <w:t>degree</w:t>
-      </w:r>
-      <w:r>
-        <w:rPr>
-          <w:rFonts w:ascii="微軟正黑體" w:eastAsia="微軟正黑體" w:hAnsi="微軟正黑體" w:hint="eastAsia"/>
-        </w:rPr>
-        <w:t>，在</w:t>
-      </w:r>
-      <w:r>
-        <w:rPr>
-          <w:rFonts w:ascii="微軟正黑體" w:eastAsia="微軟正黑體" w:hAnsi="微軟正黑體"/>
-        </w:rPr>
-        <w:t>Node</w:t>
-      </w:r>
-      <w:r>
-        <w:rPr>
-          <w:rFonts w:ascii="微軟正黑體" w:eastAsia="微軟正黑體" w:hAnsi="微軟正黑體" w:hint="eastAsia"/>
-        </w:rPr>
-        <w:t>生成時會指定最多只能放</w:t>
-      </w:r>
-      <w:r>
-        <w:rPr>
-          <w:rFonts w:ascii="微軟正黑體" w:eastAsia="微軟正黑體" w:hAnsi="微軟正黑體"/>
-        </w:rPr>
-        <w:t>degree – 1</w:t>
-      </w:r>
-      <w:r>
-        <w:rPr>
-          <w:rFonts w:ascii="微軟正黑體" w:eastAsia="微軟正黑體" w:hAnsi="微軟正黑體" w:hint="eastAsia"/>
-        </w:rPr>
-        <w:t>個k</w:t>
-      </w:r>
-      <w:r>
-        <w:rPr>
-          <w:rFonts w:ascii="微軟正黑體" w:eastAsia="微軟正黑體" w:hAnsi="微軟正黑體"/>
-        </w:rPr>
-        <w:t>ey</w:t>
-      </w:r>
-      <w:r>
-        <w:rPr>
-          <w:rFonts w:ascii="微軟正黑體" w:eastAsia="微軟正黑體" w:hAnsi="微軟正黑體" w:hint="eastAsia"/>
-        </w:rPr>
-        <w:t>和</w:t>
-      </w:r>
-      <w:r>
-        <w:rPr>
-          <w:rFonts w:ascii="微軟正黑體" w:eastAsia="微軟正黑體" w:hAnsi="微軟正黑體"/>
-        </w:rPr>
-        <w:t>degree</w:t>
-      </w:r>
-      <w:r>
-        <w:rPr>
-          <w:rFonts w:ascii="微軟正黑體" w:eastAsia="微軟正黑體" w:hAnsi="微軟正黑體" w:hint="eastAsia"/>
-        </w:rPr>
-        <w:t>個</w:t>
-      </w:r>
-      <w:r>
-        <w:rPr>
-          <w:rFonts w:ascii="微軟正黑體" w:eastAsia="微軟正黑體" w:hAnsi="微軟正黑體"/>
-        </w:rPr>
-        <w:t>child node</w:t>
-      </w:r>
-      <w:r>
-        <w:rPr>
-          <w:rFonts w:ascii="微軟正黑體" w:eastAsia="微軟正黑體" w:hAnsi="微軟正黑體" w:hint="eastAsia"/>
-        </w:rPr>
-        <w:t>；初始狀態還沒放入</w:t>
-      </w:r>
-      <w:r>
-        <w:rPr>
-          <w:rFonts w:ascii="微軟正黑體" w:eastAsia="微軟正黑體" w:hAnsi="微軟正黑體"/>
-        </w:rPr>
-        <w:t>key</w:t>
-      </w:r>
-      <w:r>
-        <w:rPr>
-          <w:rFonts w:ascii="微軟正黑體" w:eastAsia="微軟正黑體" w:hAnsi="微軟正黑體" w:hint="eastAsia"/>
-        </w:rPr>
-        <w:t>，因此</w:t>
-      </w:r>
-      <w:r>
-        <w:rPr>
-          <w:rFonts w:ascii="微軟正黑體" w:eastAsia="微軟正黑體" w:hAnsi="微軟正黑體"/>
-        </w:rPr>
-        <w:t>nodeSize = 0</w:t>
-      </w:r>
-      <w:r>
-        <w:rPr>
-          <w:rFonts w:ascii="微軟正黑體" w:eastAsia="微軟正黑體" w:hAnsi="微軟正黑體" w:hint="eastAsia"/>
-        </w:rPr>
-        <w:t>，在放入</w:t>
-      </w:r>
-      <w:r>
-        <w:rPr>
-          <w:rFonts w:ascii="微軟正黑體" w:eastAsia="微軟正黑體" w:hAnsi="微軟正黑體"/>
-        </w:rPr>
-        <w:t>key</w:t>
-      </w:r>
-      <w:r>
-        <w:rPr>
-          <w:rFonts w:ascii="微軟正黑體" w:eastAsia="微軟正黑體" w:hAnsi="微軟正黑體" w:hint="eastAsia"/>
-        </w:rPr>
-        <w:t>後，如果是</w:t>
-      </w:r>
-      <w:r>
-        <w:rPr>
-          <w:rFonts w:ascii="微軟正黑體" w:eastAsia="微軟正黑體" w:hAnsi="微軟正黑體"/>
-        </w:rPr>
-        <w:t>non-leaf node</w:t>
-      </w:r>
-      <w:r>
-        <w:rPr>
-          <w:rFonts w:ascii="微軟正黑體" w:eastAsia="微軟正黑體" w:hAnsi="微軟正黑體" w:hint="eastAsia"/>
-        </w:rPr>
-        <w:t>，</w:t>
-      </w:r>
-      <w:r>
-        <w:rPr>
-          <w:rFonts w:ascii="微軟正黑體" w:eastAsia="微軟正黑體" w:hAnsi="微軟正黑體"/>
-        </w:rPr>
-        <w:t>key</w:t>
-      </w:r>
-      <w:r>
-        <w:rPr>
-          <w:rFonts w:ascii="微軟正黑體" w:eastAsia="微軟正黑體" w:hAnsi="微軟正黑體" w:hint="eastAsia"/>
-        </w:rPr>
-        <w:t>的數量為</w:t>
-      </w:r>
-      <w:r>
-        <w:rPr>
-          <w:rFonts w:ascii="微軟正黑體" w:eastAsia="微軟正黑體" w:hAnsi="微軟正黑體"/>
-        </w:rPr>
-        <w:t>nodeSize</w:t>
-      </w:r>
-      <w:r>
-        <w:rPr>
-          <w:rFonts w:ascii="微軟正黑體" w:eastAsia="微軟正黑體" w:hAnsi="微軟正黑體" w:hint="eastAsia"/>
-        </w:rPr>
-        <w:t>，</w:t>
+          <w:rFonts w:ascii="微軟正黑體" w:eastAsia="微軟正黑體" w:hAnsi="微軟正黑體" w:hint="eastAsia"/>
+        </w:rPr>
+        <w:t>會有</w:t>
       </w:r>
       <w:r>
         <w:rPr>
@@ -1879,7 +1910,13 @@
         <w:rPr>
           <w:rFonts w:ascii="微軟正黑體" w:eastAsia="微軟正黑體" w:hAnsi="微軟正黑體" w:hint="eastAsia"/>
         </w:rPr>
-        <w:t>的數量為</w:t>
+        <w:t>且</w:t>
+      </w:r>
+      <w:r>
+        <w:rPr>
+          <w:rFonts w:ascii="微軟正黑體" w:eastAsia="微軟正黑體" w:hAnsi="微軟正黑體" w:hint="eastAsia"/>
+        </w:rPr>
+        <w:t>數量為</w:t>
       </w:r>
       <w:r>
         <w:rPr>
@@ -1940,6 +1977,7 @@
       <w:r>
         <w:rPr>
           <w:rFonts w:ascii="微軟正黑體" w:eastAsia="微軟正黑體" w:hAnsi="微軟正黑體"/>
+          <w:noProof/>
         </w:rPr>
         <w:drawing>
           <wp:inline distT="0" distB="0" distL="0" distR="0" wp14:anchorId="63B340C6" wp14:editId="43800ABC">
@@ -2092,19 +2130,7 @@
         <w:rPr>
           <w:rFonts w:ascii="微軟正黑體" w:eastAsia="微軟正黑體" w:hAnsi="微軟正黑體"/>
         </w:rPr>
-        <w:t xml:space="preserve">void </w:t>
-      </w:r>
-      <w:r>
-        <w:rPr>
-          <w:rFonts w:ascii="微軟正黑體" w:eastAsia="微軟正黑體" w:hAnsi="微軟正黑體"/>
-        </w:rPr>
-        <w:t>bPlusTree</w:t>
-      </w:r>
-      <w:r>
-        <w:rPr>
-          <w:rFonts w:ascii="微軟正黑體" w:eastAsia="微軟正黑體" w:hAnsi="微軟正黑體"/>
-        </w:rPr>
-        <w:t>::insert(int)</w:t>
+        <w:t>void bPlusTree::insert(int)</w:t>
       </w:r>
       <w:r>
         <w:rPr>
@@ -2128,19 +2154,7 @@
         <w:rPr>
           <w:rFonts w:ascii="微軟正黑體" w:eastAsia="微軟正黑體" w:hAnsi="微軟正黑體"/>
         </w:rPr>
-        <w:t xml:space="preserve">void </w:t>
-      </w:r>
-      <w:r>
-        <w:rPr>
-          <w:rFonts w:ascii="微軟正黑體" w:eastAsia="微軟正黑體" w:hAnsi="微軟正黑體"/>
-        </w:rPr>
-        <w:t>bPlusTree</w:t>
-      </w:r>
-      <w:r>
-        <w:rPr>
-          <w:rFonts w:ascii="微軟正黑體" w:eastAsia="微軟正黑體" w:hAnsi="微軟正黑體"/>
-        </w:rPr>
-        <w:t>::insertInternal(Node*, Node*, int)</w:t>
+        <w:t>void bPlusTree::insertInternal(Node*, Node*, int)</w:t>
       </w:r>
       <w:r>
         <w:rPr>
@@ -2767,19 +2781,13 @@
         <w:rPr>
           <w:rFonts w:ascii="微軟正黑體" w:eastAsia="微軟正黑體" w:hAnsi="微軟正黑體" w:hint="eastAsia"/>
         </w:rPr>
-        <w:t>，後</w:t>
-      </w:r>
-      <w:r>
-        <w:rPr>
-          <w:rFonts w:ascii="微軟正黑體" w:eastAsia="微軟正黑體" w:hAnsi="微軟正黑體"/>
-        </w:rPr>
-        <w:t>(degree – degree / 2)</w:t>
-      </w:r>
-      <w:r>
-        <w:rPr>
-          <w:rFonts w:ascii="微軟正黑體" w:eastAsia="微軟正黑體" w:hAnsi="微軟正黑體" w:hint="eastAsia"/>
-        </w:rPr>
-        <w:t>個</w:t>
+        <w:t>，</w:t>
+      </w:r>
+      <w:r>
+        <w:rPr>
+          <w:rFonts w:ascii="微軟正黑體" w:eastAsia="微軟正黑體" w:hAnsi="微軟正黑體" w:hint="eastAsia"/>
+        </w:rPr>
+        <w:t>剩下所有</w:t>
       </w:r>
       <w:r>
         <w:rPr>
@@ -3005,19 +3013,19 @@
         <w:rPr>
           <w:rFonts w:ascii="微軟正黑體" w:eastAsia="微軟正黑體" w:hAnsi="微軟正黑體" w:hint="eastAsia"/>
         </w:rPr>
-        <w:t>，此</w:t>
-      </w:r>
-      <w:r>
-        <w:rPr>
-          <w:rFonts w:ascii="微軟正黑體" w:eastAsia="微軟正黑體" w:hAnsi="微軟正黑體"/>
-        </w:rPr>
-        <w:t>non-leaf</w:t>
-      </w:r>
-      <w:r>
-        <w:rPr>
-          <w:rFonts w:ascii="微軟正黑體" w:eastAsia="微軟正黑體" w:hAnsi="微軟正黑體"/>
-        </w:rPr>
-        <w:t xml:space="preserve"> </w:t>
+        <w:t>，</w:t>
+      </w:r>
+      <w:r>
+        <w:rPr>
+          <w:rFonts w:ascii="微軟正黑體" w:eastAsia="微軟正黑體" w:hAnsi="微軟正黑體" w:hint="eastAsia"/>
+        </w:rPr>
+        <w:t>讓此新</w:t>
+      </w:r>
+      <w:r>
+        <w:rPr>
+          <w:rFonts w:ascii="微軟正黑體" w:eastAsia="微軟正黑體" w:hAnsi="微軟正黑體"/>
+        </w:rPr>
+        <w:t xml:space="preserve">non-leaf </w:t>
       </w:r>
       <w:r>
         <w:rPr>
@@ -3029,7 +3037,7 @@
         <w:rPr>
           <w:rFonts w:ascii="微軟正黑體" w:eastAsia="微軟正黑體" w:hAnsi="微軟正黑體" w:hint="eastAsia"/>
         </w:rPr>
-        <w:t>設定</w:t>
+        <w:t>成</w:t>
       </w:r>
       <w:r>
         <w:rPr>
@@ -3083,7 +3091,7 @@
         <w:rPr>
           <w:rFonts w:ascii="微軟正黑體" w:eastAsia="微軟正黑體" w:hAnsi="微軟正黑體"/>
         </w:rPr>
-        <w:t>newLeafNode</w:t>
+        <w:t>root</w:t>
       </w:r>
       <w:r>
         <w:rPr>
@@ -3560,7 +3568,7 @@
         <w:ind w:leftChars="117" w:left="567" w:hanging="286"/>
         <w:jc w:val="both"/>
         <w:rPr>
-          <w:rFonts w:ascii="微軟正黑體" w:eastAsia="微軟正黑體" w:hAnsi="微軟正黑體" w:hint="eastAsia"/>
+          <w:rFonts w:ascii="微軟正黑體" w:eastAsia="微軟正黑體" w:hAnsi="微軟正黑體"/>
         </w:rPr>
       </w:pPr>
       <w:r>
@@ -3581,12 +3589,14 @@
         </w:rPr>
         <w:t>若</w:t>
       </w:r>
+      <w:proofErr w:type="spellStart"/>
       <w:r>
         <w:rPr>
           <w:rFonts w:ascii="微軟正黑體" w:eastAsia="微軟正黑體" w:hAnsi="微軟正黑體"/>
         </w:rPr>
         <w:t>oldNonLeafNode</w:t>
       </w:r>
+      <w:proofErr w:type="spellEnd"/>
       <w:r>
         <w:rPr>
           <w:rFonts w:ascii="微軟正黑體" w:eastAsia="微軟正黑體" w:hAnsi="微軟正黑體" w:hint="eastAsia"/>
@@ -3603,7 +3613,19 @@
         <w:rPr>
           <w:rFonts w:ascii="微軟正黑體" w:eastAsia="微軟正黑體" w:hAnsi="微軟正黑體" w:hint="eastAsia"/>
         </w:rPr>
-        <w:t>，首先會開兩個暫時</w:t>
+        <w:t>，首先會</w:t>
+      </w:r>
+      <w:r>
+        <w:rPr>
+          <w:rFonts w:ascii="微軟正黑體" w:eastAsia="微軟正黑體" w:hAnsi="微軟正黑體" w:hint="eastAsia"/>
+        </w:rPr>
+        <w:t>用</w:t>
+      </w:r>
+      <w:r>
+        <w:rPr>
+          <w:rFonts w:ascii="微軟正黑體" w:eastAsia="微軟正黑體" w:hAnsi="微軟正黑體" w:hint="eastAsia"/>
+        </w:rPr>
+        <w:t>兩個暫時</w:t>
       </w:r>
       <w:r>
         <w:rPr>
@@ -3795,19 +3817,85 @@
         <w:rPr>
           <w:rFonts w:ascii="微軟正黑體" w:eastAsia="微軟正黑體" w:hAnsi="微軟正黑體" w:hint="eastAsia"/>
         </w:rPr>
+        <w:t>；接著，動態記憶體配置一個新的</w:t>
+      </w:r>
+      <w:r>
+        <w:rPr>
+          <w:rFonts w:ascii="微軟正黑體" w:eastAsia="微軟正黑體" w:hAnsi="微軟正黑體"/>
+        </w:rPr>
+        <w:t>struct Node</w:t>
+      </w:r>
+      <w:r>
+        <w:rPr>
+          <w:rFonts w:ascii="微軟正黑體" w:eastAsia="微軟正黑體" w:hAnsi="微軟正黑體" w:hint="eastAsia"/>
+        </w:rPr>
+        <w:t>，這裡稱</w:t>
+      </w:r>
+      <w:r>
+        <w:rPr>
+          <w:rFonts w:ascii="微軟正黑體" w:eastAsia="微軟正黑體" w:hAnsi="微軟正黑體"/>
+        </w:rPr>
+        <w:t>newNonLeafNode</w:t>
+      </w:r>
+      <w:r>
+        <w:rPr>
+          <w:rFonts w:ascii="微軟正黑體" w:eastAsia="微軟正黑體" w:hAnsi="微軟正黑體" w:hint="eastAsia"/>
+        </w:rPr>
         <w:t>；</w:t>
       </w:r>
       <w:r>
         <w:rPr>
-          <w:rFonts w:ascii="微軟正黑體" w:eastAsia="微軟正黑體" w:hAnsi="微軟正黑體" w:hint="eastAsia"/>
-        </w:rPr>
-        <w:t>接著，動態記憶體配置一個新的</w:t>
-      </w:r>
-      <w:r>
-        <w:rPr>
-          <w:rFonts w:ascii="微軟正黑體" w:eastAsia="微軟正黑體" w:hAnsi="微軟正黑體"/>
-        </w:rPr>
-        <w:t>struct Node</w:t>
+          <w:rFonts w:ascii="微軟正黑體" w:eastAsia="微軟正黑體" w:hAnsi="微軟正黑體"/>
+        </w:rPr>
+        <w:tab/>
+      </w:r>
+      <w:r>
+        <w:rPr>
+          <w:rFonts w:ascii="微軟正黑體" w:eastAsia="微軟正黑體" w:hAnsi="微軟正黑體" w:hint="eastAsia"/>
+        </w:rPr>
+        <w:t>再來，把</w:t>
+      </w:r>
+      <w:r>
+        <w:rPr>
+          <w:rFonts w:ascii="微軟正黑體" w:eastAsia="微軟正黑體" w:hAnsi="微軟正黑體"/>
+        </w:rPr>
+        <w:t>tempKeys</w:t>
+      </w:r>
+      <w:r>
+        <w:rPr>
+          <w:rFonts w:ascii="微軟正黑體" w:eastAsia="微軟正黑體" w:hAnsi="微軟正黑體" w:hint="eastAsia"/>
+        </w:rPr>
+        <w:t>中前</w:t>
+      </w:r>
+      <w:r>
+        <w:rPr>
+          <w:rFonts w:ascii="微軟正黑體" w:eastAsia="微軟正黑體" w:hAnsi="微軟正黑體"/>
+        </w:rPr>
+        <w:t>degree/2</w:t>
+      </w:r>
+      <w:r>
+        <w:rPr>
+          <w:rFonts w:ascii="微軟正黑體" w:eastAsia="微軟正黑體" w:hAnsi="微軟正黑體" w:hint="eastAsia"/>
+        </w:rPr>
+        <w:t>個</w:t>
+      </w:r>
+      <w:r>
+        <w:rPr>
+          <w:rFonts w:ascii="微軟正黑體" w:eastAsia="微軟正黑體" w:hAnsi="微軟正黑體"/>
+        </w:rPr>
+        <w:t>key</w:t>
+      </w:r>
+      <w:r>
+        <w:rPr>
+          <w:rFonts w:ascii="微軟正黑體" w:eastAsia="微軟正黑體" w:hAnsi="微軟正黑體" w:hint="eastAsia"/>
+        </w:rPr>
+        <w:t>放入</w:t>
+      </w:r>
+      <w:r>
+        <w:rPr>
+          <w:rFonts w:ascii="微軟正黑體" w:eastAsia="微軟正黑體" w:hAnsi="微軟正黑體"/>
+        </w:rPr>
+        <w:t>oldNonLeafNode</w:t>
       </w:r>
       <w:r>
         <w:rPr>
@@ -3817,9 +3905,39 @@
       </w:r>
       <w:r>
         <w:rPr>
-          <w:rFonts w:ascii="微軟正黑體" w:eastAsia="微軟正黑體" w:hAnsi="微軟正黑體" w:hint="eastAsia"/>
-        </w:rPr>
-        <w:t>這裡稱</w:t>
+          <w:rFonts w:ascii="微軟正黑體" w:eastAsia="微軟正黑體" w:hAnsi="微軟正黑體"/>
+        </w:rPr>
+        <w:t>tempKeys</w:t>
+      </w:r>
+      <w:r>
+        <w:rPr>
+          <w:rFonts w:ascii="微軟正黑體" w:eastAsia="微軟正黑體" w:hAnsi="微軟正黑體" w:hint="eastAsia"/>
+        </w:rPr>
+        <w:t>中後</w:t>
+      </w:r>
+      <w:r>
+        <w:rPr>
+          <w:rFonts w:ascii="微軟正黑體" w:eastAsia="微軟正黑體" w:hAnsi="微軟正黑體"/>
+        </w:rPr>
+        <w:t>degree/2</w:t>
+      </w:r>
+      <w:r>
+        <w:rPr>
+          <w:rFonts w:ascii="微軟正黑體" w:eastAsia="微軟正黑體" w:hAnsi="微軟正黑體" w:hint="eastAsia"/>
+        </w:rPr>
+        <w:t>個</w:t>
+      </w:r>
+      <w:r>
+        <w:rPr>
+          <w:rFonts w:ascii="微軟正黑體" w:eastAsia="微軟正黑體" w:hAnsi="微軟正黑體"/>
+        </w:rPr>
+        <w:t>key</w:t>
+      </w:r>
+      <w:r>
+        <w:rPr>
+          <w:rFonts w:ascii="微軟正黑體" w:eastAsia="微軟正黑體" w:hAnsi="微軟正黑體" w:hint="eastAsia"/>
+        </w:rPr>
+        <w:t>放入</w:t>
       </w:r>
       <w:r>
         <w:rPr>
@@ -3831,25 +3949,13 @@
         <w:rPr>
           <w:rFonts w:ascii="微軟正黑體" w:eastAsia="微軟正黑體" w:hAnsi="微軟正黑體" w:hint="eastAsia"/>
         </w:rPr>
-        <w:t>；</w:t>
-      </w:r>
-      <w:r>
-        <w:rPr>
-          <w:rFonts w:ascii="微軟正黑體" w:eastAsia="微軟正黑體" w:hAnsi="微軟正黑體"/>
-        </w:rPr>
-        <w:tab/>
-      </w:r>
-      <w:r>
-        <w:rPr>
-          <w:rFonts w:ascii="微軟正黑體" w:eastAsia="微軟正黑體" w:hAnsi="微軟正黑體" w:hint="eastAsia"/>
-        </w:rPr>
-        <w:t>再來，把</w:t>
-      </w:r>
-      <w:r>
-        <w:rPr>
-          <w:rFonts w:ascii="微軟正黑體" w:eastAsia="微軟正黑體" w:hAnsi="微軟正黑體"/>
-        </w:rPr>
-        <w:t>tempKeys</w:t>
+        <w:t>、</w:t>
+      </w:r>
+      <w:r>
+        <w:rPr>
+          <w:rFonts w:ascii="微軟正黑體" w:eastAsia="微軟正黑體" w:hAnsi="微軟正黑體"/>
+        </w:rPr>
+        <w:t>tempChildren</w:t>
       </w:r>
       <w:r>
         <w:rPr>
@@ -3861,7 +3967,7 @@
         <w:rPr>
           <w:rFonts w:ascii="微軟正黑體" w:eastAsia="微軟正黑體" w:hAnsi="微軟正黑體"/>
         </w:rPr>
-        <w:t>degree/2</w:t>
+        <w:t>(degree + 1)/2</w:t>
       </w:r>
       <w:r>
         <w:rPr>
@@ -3873,7 +3979,7 @@
         <w:rPr>
           <w:rFonts w:ascii="微軟正黑體" w:eastAsia="微軟正黑體" w:hAnsi="微軟正黑體"/>
         </w:rPr>
-        <w:t>key</w:t>
+        <w:t>node pointer</w:t>
       </w:r>
       <w:r>
         <w:rPr>
@@ -3897,115 +4003,13 @@
         <w:rPr>
           <w:rFonts w:ascii="微軟正黑體" w:eastAsia="微軟正黑體" w:hAnsi="微軟正黑體"/>
         </w:rPr>
-        <w:t>tempKeys</w:t>
+        <w:t>tempChildren</w:t>
       </w:r>
       <w:r>
         <w:rPr>
           <w:rFonts w:ascii="微軟正黑體" w:eastAsia="微軟正黑體" w:hAnsi="微軟正黑體" w:hint="eastAsia"/>
         </w:rPr>
         <w:t>中後</w:t>
-      </w:r>
-      <w:r>
-        <w:rPr>
-          <w:rFonts w:ascii="微軟正黑體" w:eastAsia="微軟正黑體" w:hAnsi="微軟正黑體"/>
-        </w:rPr>
-        <w:t>degree/2</w:t>
-      </w:r>
-      <w:r>
-        <w:rPr>
-          <w:rFonts w:ascii="微軟正黑體" w:eastAsia="微軟正黑體" w:hAnsi="微軟正黑體" w:hint="eastAsia"/>
-        </w:rPr>
-        <w:t>個</w:t>
-      </w:r>
-      <w:r>
-        <w:rPr>
-          <w:rFonts w:ascii="微軟正黑體" w:eastAsia="微軟正黑體" w:hAnsi="微軟正黑體"/>
-        </w:rPr>
-        <w:t>key</w:t>
-      </w:r>
-      <w:r>
-        <w:rPr>
-          <w:rFonts w:ascii="微軟正黑體" w:eastAsia="微軟正黑體" w:hAnsi="微軟正黑體" w:hint="eastAsia"/>
-        </w:rPr>
-        <w:t>放入</w:t>
-      </w:r>
-      <w:r>
-        <w:rPr>
-          <w:rFonts w:ascii="微軟正黑體" w:eastAsia="微軟正黑體" w:hAnsi="微軟正黑體"/>
-        </w:rPr>
-        <w:t>newNonLeafNode</w:t>
-      </w:r>
-      <w:r>
-        <w:rPr>
-          <w:rFonts w:ascii="微軟正黑體" w:eastAsia="微軟正黑體" w:hAnsi="微軟正黑體" w:hint="eastAsia"/>
-        </w:rPr>
-        <w:t>、</w:t>
-      </w:r>
-      <w:r>
-        <w:rPr>
-          <w:rFonts w:ascii="微軟正黑體" w:eastAsia="微軟正黑體" w:hAnsi="微軟正黑體"/>
-        </w:rPr>
-        <w:t>tempChildren</w:t>
-      </w:r>
-      <w:r>
-        <w:rPr>
-          <w:rFonts w:ascii="微軟正黑體" w:eastAsia="微軟正黑體" w:hAnsi="微軟正黑體" w:hint="eastAsia"/>
-        </w:rPr>
-        <w:t>中前</w:t>
-      </w:r>
-      <w:r>
-        <w:rPr>
-          <w:rFonts w:ascii="微軟正黑體" w:eastAsia="微軟正黑體" w:hAnsi="微軟正黑體"/>
-        </w:rPr>
-        <w:t>(degree + 1)/2</w:t>
-      </w:r>
-      <w:r>
-        <w:rPr>
-          <w:rFonts w:ascii="微軟正黑體" w:eastAsia="微軟正黑體" w:hAnsi="微軟正黑體" w:hint="eastAsia"/>
-        </w:rPr>
-        <w:t>個</w:t>
-      </w:r>
-      <w:r>
-        <w:rPr>
-          <w:rFonts w:ascii="微軟正黑體" w:eastAsia="微軟正黑體" w:hAnsi="微軟正黑體"/>
-        </w:rPr>
-        <w:t>node pointer</w:t>
-      </w:r>
-      <w:r>
-        <w:rPr>
-          <w:rFonts w:ascii="微軟正黑體" w:eastAsia="微軟正黑體" w:hAnsi="微軟正黑體" w:hint="eastAsia"/>
-        </w:rPr>
-        <w:t>放入</w:t>
-      </w:r>
-      <w:r>
-        <w:rPr>
-          <w:rFonts w:ascii="微軟正黑體" w:eastAsia="微軟正黑體" w:hAnsi="微軟正黑體"/>
-        </w:rPr>
-        <w:t>oldNonLeafNode</w:t>
-      </w:r>
-      <w:r>
-        <w:rPr>
-          <w:rFonts w:ascii="微軟正黑體" w:eastAsia="微軟正黑體" w:hAnsi="微軟正黑體" w:hint="eastAsia"/>
-        </w:rPr>
-        <w:t>，</w:t>
-      </w:r>
-      <w:r>
-        <w:rPr>
-          <w:rFonts w:ascii="微軟正黑體" w:eastAsia="微軟正黑體" w:hAnsi="微軟正黑體"/>
-        </w:rPr>
-        <w:t>tempChildren</w:t>
-      </w:r>
-      <w:r>
-        <w:rPr>
-          <w:rFonts w:ascii="微軟正黑體" w:eastAsia="微軟正黑體" w:hAnsi="微軟正黑體" w:hint="eastAsia"/>
-        </w:rPr>
-        <w:t>中</w:t>
-      </w:r>
-      <w:r>
-        <w:rPr>
-          <w:rFonts w:ascii="微軟正黑體" w:eastAsia="微軟正黑體" w:hAnsi="微軟正黑體" w:hint="eastAsia"/>
-        </w:rPr>
-        <w:t>後</w:t>
       </w:r>
       <w:r>
         <w:rPr>
@@ -4122,7 +4126,7 @@
         <w:ind w:leftChars="117" w:left="567" w:hanging="286"/>
         <w:jc w:val="both"/>
         <w:rPr>
-          <w:rFonts w:ascii="微軟正黑體" w:eastAsia="微軟正黑體" w:hAnsi="微軟正黑體" w:hint="eastAsia"/>
+          <w:rFonts w:ascii="微軟正黑體" w:eastAsia="微軟正黑體" w:hAnsi="微軟正黑體"/>
         </w:rPr>
       </w:pPr>
       <w:r>
@@ -4303,13 +4307,7 @@
         <w:rPr>
           <w:rFonts w:ascii="微軟正黑體" w:eastAsia="微軟正黑體" w:hAnsi="微軟正黑體"/>
         </w:rPr>
-        <w:t>void bPlusTree::insert</w:t>
-      </w:r>
-      <w:r>
-        <w:rPr>
-          <w:rFonts w:ascii="微軟正黑體" w:eastAsia="微軟正黑體" w:hAnsi="微軟正黑體"/>
-        </w:rPr>
-        <w:t>(int)</w:t>
+        <w:t>void bPlusTree::insert(int)</w:t>
       </w:r>
       <w:r>
         <w:rPr>
@@ -4339,13 +4337,7 @@
         <w:rPr>
           <w:rFonts w:ascii="微軟正黑體" w:eastAsia="微軟正黑體" w:hAnsi="微軟正黑體" w:hint="eastAsia"/>
         </w:rPr>
-        <w:t>，則進行</w:t>
-      </w:r>
-      <w:r>
-        <w:rPr>
-          <w:rFonts w:ascii="微軟正黑體" w:eastAsia="微軟正黑體" w:hAnsi="微軟正黑體" w:hint="eastAsia"/>
-        </w:rPr>
-        <w:t>與</w:t>
+        <w:t>，則進行與</w:t>
       </w:r>
       <w:r>
         <w:rPr>
@@ -4369,13 +4361,7 @@
         <w:rPr>
           <w:rFonts w:ascii="微軟正黑體" w:eastAsia="微軟正黑體" w:hAnsi="微軟正黑體" w:hint="eastAsia"/>
         </w:rPr>
-        <w:t>一樣動作</w:t>
-      </w:r>
-      <w:r>
-        <w:rPr>
-          <w:rFonts w:ascii="微軟正黑體" w:eastAsia="微軟正黑體" w:hAnsi="微軟正黑體" w:hint="eastAsia"/>
-        </w:rPr>
-        <w:t>。</w:t>
+        <w:t>一樣動作。</w:t>
       </w:r>
     </w:p>
     <w:p>
@@ -4490,13 +4476,7 @@
         <w:rPr>
           <w:rFonts w:ascii="微軟正黑體" w:eastAsia="微軟正黑體" w:hAnsi="微軟正黑體"/>
         </w:rPr>
-        <w:t>2</w:t>
-      </w:r>
-      <w:r>
-        <w:rPr>
-          <w:rFonts w:ascii="微軟正黑體" w:eastAsia="微軟正黑體" w:hAnsi="微軟正黑體"/>
-        </w:rPr>
-        <w:t>:</w:t>
+        <w:t>2:</w:t>
       </w:r>
     </w:p>
     <w:p>
@@ -4504,7 +4484,7 @@
         <w:spacing w:line="0" w:lineRule="atLeast"/>
         <w:jc w:val="both"/>
         <w:rPr>
-          <w:rFonts w:ascii="微軟正黑體" w:eastAsia="微軟正黑體" w:hAnsi="微軟正黑體" w:hint="eastAsia"/>
+          <w:rFonts w:ascii="微軟正黑體" w:eastAsia="微軟正黑體" w:hAnsi="微軟正黑體"/>
         </w:rPr>
       </w:pPr>
       <w:r>
@@ -4512,10 +4492,10 @@
           <w:rFonts w:ascii="微軟正黑體" w:eastAsia="微軟正黑體" w:hAnsi="微軟正黑體"/>
         </w:rPr>
         <w:drawing>
-          <wp:inline distT="0" distB="0" distL="0" distR="0" wp14:anchorId="2471D49B" wp14:editId="5581C38B">
-            <wp:extent cx="3059430" cy="7366406"/>
-            <wp:effectExtent l="0" t="0" r="1270" b="0"/>
-            <wp:docPr id="7" name="圖片 7" descr="一張含有 文字 的圖片&#10;&#10;自動產生的描述"/>
+          <wp:inline distT="0" distB="0" distL="0" distR="0" wp14:anchorId="4EC71E18" wp14:editId="56EFD283">
+            <wp:extent cx="3063600" cy="5776841"/>
+            <wp:effectExtent l="0" t="0" r="0" b="1905"/>
+            <wp:docPr id="4" name="圖片 4" descr="一張含有 文字 的圖片&#10;&#10;自動產生的描述"/>
             <wp:cNvGraphicFramePr>
               <a:graphicFrameLocks xmlns:a="http://schemas.openxmlformats.org/drawingml/2006/main" noChangeAspect="1"/>
             </wp:cNvGraphicFramePr>
@@ -4523,30 +4503,23 @@
               <a:graphicData uri="http://schemas.openxmlformats.org/drawingml/2006/picture">
                 <pic:pic xmlns:pic="http://schemas.openxmlformats.org/drawingml/2006/picture">
                   <pic:nvPicPr>
-                    <pic:cNvPr id="7" name="圖片 7" descr="一張含有 文字 的圖片&#10;&#10;自動產生的描述"/>
+                    <pic:cNvPr id="4" name="圖片 4" descr="一張含有 文字 的圖片&#10;&#10;自動產生的描述"/>
                     <pic:cNvPicPr/>
                   </pic:nvPicPr>
-                  <pic:blipFill rotWithShape="1">
+                  <pic:blipFill>
                     <a:blip r:embed="rId6"/>
-                    <a:srcRect l="-1" t="-1" r="-1" b="-11913"/>
-                    <a:stretch/>
+                    <a:stretch>
+                      <a:fillRect/>
+                    </a:stretch>
                   </pic:blipFill>
-                  <pic:spPr bwMode="auto">
+                  <pic:spPr>
                     <a:xfrm>
                       <a:off x="0" y="0"/>
-                      <a:ext cx="3060000" cy="7367778"/>
+                      <a:ext cx="3063600" cy="5776841"/>
                     </a:xfrm>
                     <a:prstGeom prst="rect">
                       <a:avLst/>
                     </a:prstGeom>
-                    <a:ln>
-                      <a:noFill/>
-                    </a:ln>
-                    <a:extLst>
-                      <a:ext uri="{53640926-AAD7-44D8-BBD7-CCE9431645EC}">
-                        <a14:shadowObscured xmlns:a14="http://schemas.microsoft.com/office/drawing/2010/main"/>
-                      </a:ext>
-                    </a:extLst>
                   </pic:spPr>
                 </pic:pic>
               </a:graphicData>
@@ -4571,10 +4544,10 @@
           <w:rFonts w:ascii="微軟正黑體" w:eastAsia="微軟正黑體" w:hAnsi="微軟正黑體"/>
         </w:rPr>
         <w:drawing>
-          <wp:inline distT="0" distB="0" distL="0" distR="0" wp14:anchorId="37C689A2" wp14:editId="265B0B02">
-            <wp:extent cx="3060000" cy="7373689"/>
-            <wp:effectExtent l="0" t="0" r="1270" b="0"/>
-            <wp:docPr id="8" name="圖片 8" descr="一張含有 文字 的圖片&#10;&#10;自動產生的描述"/>
+          <wp:inline distT="0" distB="0" distL="0" distR="0" wp14:anchorId="10B6F2DA" wp14:editId="757345EC">
+            <wp:extent cx="3063600" cy="5776841"/>
+            <wp:effectExtent l="0" t="0" r="0" b="1905"/>
+            <wp:docPr id="2" name="圖片 2" descr="一張含有 文字 的圖片&#10;&#10;自動產生的描述"/>
             <wp:cNvGraphicFramePr>
               <a:graphicFrameLocks xmlns:a="http://schemas.openxmlformats.org/drawingml/2006/main" noChangeAspect="1"/>
             </wp:cNvGraphicFramePr>
@@ -4582,7 +4555,7 @@
               <a:graphicData uri="http://schemas.openxmlformats.org/drawingml/2006/picture">
                 <pic:pic xmlns:pic="http://schemas.openxmlformats.org/drawingml/2006/picture">
                   <pic:nvPicPr>
-                    <pic:cNvPr id="8" name="圖片 8" descr="一張含有 文字 的圖片&#10;&#10;自動產生的描述"/>
+                    <pic:cNvPr id="2" name="圖片 2" descr="一張含有 文字 的圖片&#10;&#10;自動產生的描述"/>
                     <pic:cNvPicPr/>
                   </pic:nvPicPr>
                   <pic:blipFill>
@@ -4594,7 +4567,7 @@
                   <pic:spPr>
                     <a:xfrm>
                       <a:off x="0" y="0"/>
-                      <a:ext cx="3060000" cy="7373689"/>
+                      <a:ext cx="3063600" cy="5776841"/>
                     </a:xfrm>
                     <a:prstGeom prst="rect">
                       <a:avLst/>
@@ -4611,7 +4584,7 @@
       <w:pPr>
         <w:spacing w:line="0" w:lineRule="atLeast"/>
         <w:rPr>
-          <w:rFonts w:ascii="微軟正黑體" w:eastAsia="微軟正黑體" w:hAnsi="微軟正黑體" w:hint="eastAsia"/>
+          <w:rFonts w:ascii="微軟正黑體" w:eastAsia="微軟正黑體" w:hAnsi="微軟正黑體"/>
         </w:rPr>
       </w:pPr>
     </w:p>
@@ -5027,6 +5000,7 @@
   <w:style w:type="character" w:default="1" w:styleId="a0">
     <w:name w:val="Default Paragraph Font"/>
     <w:uiPriority w:val="1"/>
+    <w:semiHidden/>
     <w:unhideWhenUsed/>
   </w:style>
   <w:style w:type="table" w:default="1" w:styleId="a1">

</xml_diff>